<commit_message>
Rephrase personal casset players in portable sound
</commit_message>
<xml_diff>
--- a/images/electronics/portable sound_&_vision/mp3 and digital media players/all mp3 and digital media players.docx
+++ b/images/electronics/portable sound_&_vision/mp3 and digital media players/all mp3 and digital media players.docx
@@ -18,9 +18,9 @@
         <w:tblLook w:val="04A0" w:firstRow="1" w:lastRow="0" w:firstColumn="1" w:lastColumn="0" w:noHBand="0" w:noVBand="1"/>
       </w:tblPr>
       <w:tblGrid>
-        <w:gridCol w:w="643"/>
+        <w:gridCol w:w="644"/>
         <w:gridCol w:w="7479"/>
-        <w:gridCol w:w="7721"/>
+        <w:gridCol w:w="7720"/>
       </w:tblGrid>
       <w:tr>
         <w:tc>
@@ -72,7 +72,7 @@
                 <w:sz w:val="26"/>
                 <w:szCs w:val="26"/>
               </w:rPr>
-              <w:t>Digital Voice Recorder, Voice Activated Recorder with Playback, Keyring Design Mini MP3 HD Noise Reduction Audio Recording Device for Lectures Meetings Dictaphone Sound Tape Record (32GB)</w:t>
+              <w:t>Digital Voice Recorder with Playback, Voice Activated Function, Keyring Design Mini MP3 HD Noise Reduction Audio Recording Device for Lectures, Meetings, and Dictation (32GB)</w:t>
             </w:r>
           </w:p>
           <w:p>
@@ -289,6 +289,34 @@
                 <w:sz w:val="26"/>
                 <w:szCs w:val="26"/>
               </w:rPr>
+              <w:t xml:space="preserve">Manufacturer: </w:t>
+            </w:r>
+            <w:proofErr w:type="spellStart"/>
+            <w:r>
+              <w:rPr>
+                <w:rFonts w:ascii="Leelawadee" w:hAnsi="Leelawadee" w:cs="Leelawadee"/>
+                <w:sz w:val="26"/>
+                <w:szCs w:val="26"/>
+              </w:rPr>
+              <w:t>Zhed</w:t>
+            </w:r>
+            <w:proofErr w:type="spellEnd"/>
+          </w:p>
+          <w:p>
+            <w:pPr>
+              <w:spacing w:line="276" w:lineRule="auto"/>
+              <w:rPr>
+                <w:rFonts w:ascii="Leelawadee" w:hAnsi="Leelawadee" w:cs="Leelawadee"/>
+                <w:sz w:val="26"/>
+                <w:szCs w:val="26"/>
+              </w:rPr>
+            </w:pPr>
+            <w:r>
+              <w:rPr>
+                <w:rFonts w:ascii="Leelawadee" w:hAnsi="Leelawadee" w:cs="Leelawadee"/>
+                <w:sz w:val="26"/>
+                <w:szCs w:val="26"/>
+              </w:rPr>
               <w:t xml:space="preserve">Memory Storage Capacity: </w:t>
             </w:r>
             <w:r>
@@ -325,35 +353,6 @@
               </w:rPr>
               <w:t>Stereo</w:t>
             </w:r>
-          </w:p>
-          <w:p>
-            <w:pPr>
-              <w:spacing w:line="276" w:lineRule="auto"/>
-              <w:jc w:val="both"/>
-              <w:rPr>
-                <w:rFonts w:ascii="Leelawadee" w:hAnsi="Leelawadee" w:cs="Leelawadee"/>
-                <w:sz w:val="26"/>
-                <w:szCs w:val="26"/>
-              </w:rPr>
-            </w:pPr>
-            <w:r>
-              <w:rPr>
-                <w:rFonts w:ascii="Leelawadee" w:hAnsi="Leelawadee" w:cs="Leelawadee"/>
-                <w:sz w:val="26"/>
-                <w:szCs w:val="26"/>
-              </w:rPr>
-              <w:t xml:space="preserve">Manufacturer: </w:t>
-            </w:r>
-            <w:proofErr w:type="spellStart"/>
-            <w:r>
-              <w:rPr>
-                <w:rFonts w:ascii="Leelawadee" w:hAnsi="Leelawadee" w:cs="Leelawadee"/>
-                <w:sz w:val="26"/>
-                <w:szCs w:val="26"/>
-              </w:rPr>
-              <w:t>Zhed</w:t>
-            </w:r>
-            <w:proofErr w:type="spellEnd"/>
           </w:p>
         </w:tc>
       </w:tr>
@@ -443,79 +442,61 @@
                 <w:sz w:val="26"/>
                 <w:szCs w:val="26"/>
               </w:rPr>
-              <w:t>LISTEN TO MUSIC: Equipped with earphone, you can immerse yourself in the world of music, as if live to enjoy the fun of music, support line control operation.</w:t>
-            </w:r>
-          </w:p>
-          <w:p>
-            <w:pPr>
-              <w:spacing w:line="276" w:lineRule="auto"/>
-              <w:rPr>
-                <w:rFonts w:ascii="Leelawadee" w:hAnsi="Leelawadee" w:cs="Leelawadee"/>
-                <w:sz w:val="26"/>
-                <w:szCs w:val="26"/>
-              </w:rPr>
-            </w:pPr>
-            <w:r>
-              <w:rPr>
-                <w:rFonts w:ascii="Leelawadee" w:hAnsi="Leelawadee" w:cs="Leelawadee"/>
-                <w:sz w:val="26"/>
-                <w:szCs w:val="26"/>
-              </w:rPr>
-              <w:t xml:space="preserve">METAL MATERIAL: Mini voice recorder is forged with one piece all zinc alloy, which has stable </w:t>
-            </w:r>
-            <w:proofErr w:type="gramStart"/>
-            <w:r>
-              <w:rPr>
-                <w:rFonts w:ascii="Leelawadee" w:hAnsi="Leelawadee" w:cs="Leelawadee"/>
-                <w:sz w:val="26"/>
-                <w:szCs w:val="26"/>
-              </w:rPr>
-              <w:t>corrosion ,</w:t>
-            </w:r>
-            <w:proofErr w:type="gramEnd"/>
-            <w:r>
-              <w:rPr>
-                <w:rFonts w:ascii="Leelawadee" w:hAnsi="Leelawadee" w:cs="Leelawadee"/>
-                <w:sz w:val="26"/>
-                <w:szCs w:val="26"/>
-              </w:rPr>
-              <w:t xml:space="preserve"> impact and wear .</w:t>
-            </w:r>
-          </w:p>
-          <w:p>
-            <w:pPr>
-              <w:spacing w:line="276" w:lineRule="auto"/>
-              <w:rPr>
-                <w:rFonts w:ascii="Leelawadee" w:hAnsi="Leelawadee" w:cs="Leelawadee"/>
-                <w:sz w:val="26"/>
-                <w:szCs w:val="26"/>
-              </w:rPr>
-            </w:pPr>
-            <w:r>
-              <w:rPr>
-                <w:rFonts w:ascii="Leelawadee" w:hAnsi="Leelawadee" w:cs="Leelawadee"/>
-                <w:sz w:val="26"/>
-                <w:szCs w:val="26"/>
-              </w:rPr>
-              <w:t>VOICE ACTIVATION: Pocket voice recorder supports voice activation, recording with voice, stopping without voice, saving memory by segmentation.</w:t>
-            </w:r>
-          </w:p>
-          <w:p>
-            <w:pPr>
-              <w:spacing w:line="276" w:lineRule="auto"/>
-              <w:rPr>
-                <w:rFonts w:ascii="Leelawadee" w:hAnsi="Leelawadee" w:cs="Leelawadee"/>
-                <w:sz w:val="26"/>
-                <w:szCs w:val="26"/>
-              </w:rPr>
-            </w:pPr>
-            <w:r>
-              <w:rPr>
-                <w:rFonts w:ascii="Leelawadee" w:hAnsi="Leelawadee" w:cs="Leelawadee"/>
-                <w:sz w:val="26"/>
-                <w:szCs w:val="26"/>
-              </w:rPr>
-              <w:t xml:space="preserve">NOISE REDUCTION: This mini recorder is equipped with an </w:t>
+              <w:t>MUSIC LISTENING: Comes with earphones for an immersive music experience, allowing you to enjoy your favorite tunes as if they were live. Supports line control operation.</w:t>
+            </w:r>
+          </w:p>
+          <w:p>
+            <w:pPr>
+              <w:spacing w:line="276" w:lineRule="auto"/>
+              <w:rPr>
+                <w:rFonts w:ascii="Leelawadee" w:hAnsi="Leelawadee" w:cs="Leelawadee"/>
+                <w:sz w:val="26"/>
+                <w:szCs w:val="26"/>
+              </w:rPr>
+            </w:pPr>
+            <w:r>
+              <w:rPr>
+                <w:rFonts w:ascii="Leelawadee" w:hAnsi="Leelawadee" w:cs="Leelawadee"/>
+                <w:sz w:val="26"/>
+                <w:szCs w:val="26"/>
+              </w:rPr>
+              <w:t>DURABLE METAL CONSTRUCTION: The mini voice recorder is crafted from a single piece of zinc alloy, offering excellent resistance to corrosion, impact, and wear.</w:t>
+            </w:r>
+          </w:p>
+          <w:p>
+            <w:pPr>
+              <w:spacing w:line="276" w:lineRule="auto"/>
+              <w:rPr>
+                <w:rFonts w:ascii="Leelawadee" w:hAnsi="Leelawadee" w:cs="Leelawadee"/>
+                <w:sz w:val="26"/>
+                <w:szCs w:val="26"/>
+              </w:rPr>
+            </w:pPr>
+            <w:r>
+              <w:rPr>
+                <w:rFonts w:ascii="Leelawadee" w:hAnsi="Leelawadee" w:cs="Leelawadee"/>
+                <w:sz w:val="26"/>
+                <w:szCs w:val="26"/>
+              </w:rPr>
+              <w:t>VOICE ACTIVATION: Supports voice-activated recording, capturing audio only when sound is detected, which helps conserve memory through segmentation.</w:t>
+            </w:r>
+          </w:p>
+          <w:p>
+            <w:pPr>
+              <w:spacing w:line="276" w:lineRule="auto"/>
+              <w:rPr>
+                <w:rFonts w:ascii="Leelawadee" w:hAnsi="Leelawadee" w:cs="Leelawadee"/>
+                <w:sz w:val="26"/>
+                <w:szCs w:val="26"/>
+              </w:rPr>
+            </w:pPr>
+            <w:r>
+              <w:rPr>
+                <w:rFonts w:ascii="Leelawadee" w:hAnsi="Leelawadee" w:cs="Leelawadee"/>
+                <w:sz w:val="26"/>
+                <w:szCs w:val="26"/>
+              </w:rPr>
+              <w:t xml:space="preserve">NOISE REDUCTION: Features an </w:t>
             </w:r>
             <w:proofErr w:type="spellStart"/>
             <w:r>
@@ -533,25 +514,25 @@
                 <w:sz w:val="26"/>
                 <w:szCs w:val="26"/>
               </w:rPr>
-              <w:t xml:space="preserve"> acoustic processor to help filter background noise, recording more clearly.</w:t>
-            </w:r>
-          </w:p>
-          <w:p>
-            <w:pPr>
-              <w:spacing w:line="276" w:lineRule="auto"/>
-              <w:rPr>
-                <w:rFonts w:ascii="Leelawadee" w:hAnsi="Leelawadee" w:cs="Leelawadee"/>
-                <w:sz w:val="26"/>
-                <w:szCs w:val="26"/>
-              </w:rPr>
-            </w:pPr>
-            <w:r>
-              <w:rPr>
-                <w:rFonts w:ascii="Leelawadee" w:hAnsi="Leelawadee" w:cs="Leelawadee"/>
-                <w:sz w:val="26"/>
-                <w:szCs w:val="26"/>
-              </w:rPr>
-              <w:t>EASY TO USE: The recorder is simple to operate, keeping up with the pace of study and work, start recording when you turn on it, quickly record the scene, no omission.</w:t>
+              <w:t xml:space="preserve"> acoustic processor that filters background noise, resulting in clearer recordings.</w:t>
+            </w:r>
+          </w:p>
+          <w:p>
+            <w:pPr>
+              <w:spacing w:line="276" w:lineRule="auto"/>
+              <w:rPr>
+                <w:rFonts w:ascii="Leelawadee" w:hAnsi="Leelawadee" w:cs="Leelawadee"/>
+                <w:sz w:val="26"/>
+                <w:szCs w:val="26"/>
+              </w:rPr>
+            </w:pPr>
+            <w:r>
+              <w:rPr>
+                <w:rFonts w:ascii="Leelawadee" w:hAnsi="Leelawadee" w:cs="Leelawadee"/>
+                <w:sz w:val="26"/>
+                <w:szCs w:val="26"/>
+              </w:rPr>
+              <w:t>USER-FRIENDLY: Easy to operate, allowing you to start recording instantly by simply turning it on, ensuring you capture every important moment without missing anything.</w:t>
             </w:r>
           </w:p>
         </w:tc>
@@ -612,25 +593,7 @@
                 <w:sz w:val="26"/>
                 <w:szCs w:val="26"/>
               </w:rPr>
-              <w:t xml:space="preserve">MECHEN 32GB MP3 Player, Portable Digital Music Player with Bluetooth 5.3 FM Radio, Recording, 2.4" Screen, </w:t>
-            </w:r>
-            <w:proofErr w:type="spellStart"/>
-            <w:r>
-              <w:rPr>
-                <w:rFonts w:ascii="Leelawadee" w:hAnsi="Leelawadee" w:cs="Leelawadee"/>
-                <w:sz w:val="26"/>
-                <w:szCs w:val="26"/>
-              </w:rPr>
-              <w:t>HiFi</w:t>
-            </w:r>
-            <w:proofErr w:type="spellEnd"/>
-            <w:r>
-              <w:rPr>
-                <w:rFonts w:ascii="Leelawadee" w:hAnsi="Leelawadee" w:cs="Leelawadee"/>
-                <w:sz w:val="26"/>
-                <w:szCs w:val="26"/>
-              </w:rPr>
-              <w:t xml:space="preserve"> Lossless Sound, Support up to 128GB</w:t>
+              <w:t>MECHEN 32GB MP3 Player, Portable Digital Music Player with Bluetooth 5.3, FM Radio, Recording, 2.4" Screen, Hi-Fi Lossless Sound, and Supports up to 128GB</w:t>
             </w:r>
           </w:p>
           <w:p>
@@ -896,6 +859,32 @@
                 <w:sz w:val="26"/>
                 <w:szCs w:val="26"/>
               </w:rPr>
+              <w:t xml:space="preserve">Compatible Devices: </w:t>
+            </w:r>
+            <w:r>
+              <w:rPr>
+                <w:rFonts w:ascii="Leelawadee" w:hAnsi="Leelawadee" w:cs="Leelawadee"/>
+                <w:sz w:val="26"/>
+                <w:szCs w:val="26"/>
+              </w:rPr>
+              <w:t>Headphone, Speaker</w:t>
+            </w:r>
+          </w:p>
+          <w:p>
+            <w:pPr>
+              <w:spacing w:line="276" w:lineRule="auto"/>
+              <w:rPr>
+                <w:rFonts w:ascii="Leelawadee" w:hAnsi="Leelawadee" w:cs="Leelawadee"/>
+                <w:sz w:val="26"/>
+                <w:szCs w:val="26"/>
+              </w:rPr>
+            </w:pPr>
+            <w:r>
+              <w:rPr>
+                <w:rFonts w:ascii="Leelawadee" w:hAnsi="Leelawadee" w:cs="Leelawadee"/>
+                <w:sz w:val="26"/>
+                <w:szCs w:val="26"/>
+              </w:rPr>
               <w:t>Screen Size</w:t>
             </w:r>
             <w:r>
@@ -913,32 +902,6 @@
                 <w:szCs w:val="26"/>
               </w:rPr>
               <w:t>2.4 Inches</w:t>
-            </w:r>
-          </w:p>
-          <w:p>
-            <w:pPr>
-              <w:spacing w:line="276" w:lineRule="auto"/>
-              <w:rPr>
-                <w:rFonts w:ascii="Leelawadee" w:hAnsi="Leelawadee" w:cs="Leelawadee"/>
-                <w:sz w:val="26"/>
-                <w:szCs w:val="26"/>
-              </w:rPr>
-            </w:pPr>
-            <w:r>
-              <w:rPr>
-                <w:rFonts w:ascii="Leelawadee" w:hAnsi="Leelawadee" w:cs="Leelawadee"/>
-                <w:sz w:val="26"/>
-                <w:szCs w:val="26"/>
-              </w:rPr>
-              <w:t xml:space="preserve">Compatible Devices: </w:t>
-            </w:r>
-            <w:r>
-              <w:rPr>
-                <w:rFonts w:ascii="Leelawadee" w:hAnsi="Leelawadee" w:cs="Leelawadee"/>
-                <w:sz w:val="26"/>
-                <w:szCs w:val="26"/>
-              </w:rPr>
-              <w:t>Headphone, Speaker</w:t>
             </w:r>
           </w:p>
           <w:p>
@@ -1468,13 +1431,17 @@
               <w:spacing w:line="276" w:lineRule="auto"/>
               <w:rPr>
                 <w:rFonts w:ascii="Leelawadee" w:hAnsi="Leelawadee" w:cs="Leelawadee"/>
-                <w:sz w:val="26"/>
-                <w:szCs w:val="26"/>
-              </w:rPr>
-            </w:pPr>
-            <w:r>
-              <w:rPr>
-                <w:rFonts w:ascii="Leelawadee" w:hAnsi="Leelawadee" w:cs="Leelawadee"/>
+                <w:b/>
+                <w:bCs/>
+                <w:sz w:val="26"/>
+                <w:szCs w:val="26"/>
+              </w:rPr>
+            </w:pPr>
+            <w:r>
+              <w:rPr>
+                <w:rFonts w:ascii="Leelawadee" w:hAnsi="Leelawadee" w:cs="Leelawadee"/>
+                <w:b/>
+                <w:bCs/>
                 <w:sz w:val="26"/>
                 <w:szCs w:val="26"/>
               </w:rPr>
@@ -1514,25 +1481,25 @@
                 <w:sz w:val="26"/>
                 <w:szCs w:val="26"/>
               </w:rPr>
+              <w:t>Type: Decorative Lights</w:t>
+            </w:r>
+          </w:p>
+          <w:p>
+            <w:pPr>
+              <w:spacing w:line="276" w:lineRule="auto"/>
+              <w:rPr>
+                <w:rFonts w:ascii="Leelawadee" w:hAnsi="Leelawadee" w:cs="Leelawadee"/>
+                <w:sz w:val="26"/>
+                <w:szCs w:val="26"/>
+              </w:rPr>
+            </w:pPr>
+            <w:r>
+              <w:rPr>
+                <w:rFonts w:ascii="Leelawadee" w:hAnsi="Leelawadee" w:cs="Leelawadee"/>
+                <w:sz w:val="26"/>
+                <w:szCs w:val="26"/>
+              </w:rPr>
               <w:t>Color: Multicolor</w:t>
-            </w:r>
-          </w:p>
-          <w:p>
-            <w:pPr>
-              <w:spacing w:line="276" w:lineRule="auto"/>
-              <w:rPr>
-                <w:rFonts w:ascii="Leelawadee" w:hAnsi="Leelawadee" w:cs="Leelawadee"/>
-                <w:sz w:val="26"/>
-                <w:szCs w:val="26"/>
-              </w:rPr>
-            </w:pPr>
-            <w:r>
-              <w:rPr>
-                <w:rFonts w:ascii="Leelawadee" w:hAnsi="Leelawadee" w:cs="Leelawadee"/>
-                <w:sz w:val="26"/>
-                <w:szCs w:val="26"/>
-              </w:rPr>
-              <w:t>Type: Decorative Lights</w:t>
             </w:r>
           </w:p>
         </w:tc>
@@ -1587,7 +1554,7 @@
                 <w:sz w:val="26"/>
                 <w:szCs w:val="26"/>
               </w:rPr>
-              <w:t>AGPTEK 32GB MP3 Player with Bluetooth 5.0, 2.4" Curved Screen Portable Music Player with Speaker Lossless Sound with FM Radio, Voice Recorder, Supports up to 128GB, Black</w:t>
+              <w:t>AGPTEK 32GB MP3 Player with Bluetooth 5.0, 2.4" Curved Screen Portable Music Player with Speaker, Lossless Sound, FM Radio, Voice Recorder, Supports up to 128GB, in Black</w:t>
             </w:r>
           </w:p>
           <w:p>
@@ -1640,8 +1607,6 @@
                 <w:szCs w:val="26"/>
               </w:rPr>
             </w:pPr>
-            <w:bookmarkStart w:id="0" w:name="_GoBack"/>
-            <w:bookmarkEnd w:id="0"/>
           </w:p>
         </w:tc>
         <w:tc>
@@ -1786,6 +1751,40 @@
                 <w:sz w:val="26"/>
                 <w:szCs w:val="26"/>
               </w:rPr>
+              <w:t>Screen Size</w:t>
+            </w:r>
+            <w:r>
+              <w:rPr>
+                <w:rFonts w:ascii="Leelawadee" w:hAnsi="Leelawadee" w:cs="Leelawadee"/>
+                <w:sz w:val="26"/>
+                <w:szCs w:val="26"/>
+              </w:rPr>
+              <w:t xml:space="preserve">: </w:t>
+            </w:r>
+            <w:r>
+              <w:rPr>
+                <w:rFonts w:ascii="Leelawadee" w:hAnsi="Leelawadee" w:cs="Leelawadee"/>
+                <w:sz w:val="26"/>
+                <w:szCs w:val="26"/>
+              </w:rPr>
+              <w:t>2.4 Inches</w:t>
+            </w:r>
+          </w:p>
+          <w:p>
+            <w:pPr>
+              <w:spacing w:line="276" w:lineRule="auto"/>
+              <w:rPr>
+                <w:rFonts w:ascii="Leelawadee" w:hAnsi="Leelawadee" w:cs="Leelawadee"/>
+                <w:sz w:val="26"/>
+                <w:szCs w:val="26"/>
+              </w:rPr>
+            </w:pPr>
+            <w:r>
+              <w:rPr>
+                <w:rFonts w:ascii="Leelawadee" w:hAnsi="Leelawadee" w:cs="Leelawadee"/>
+                <w:sz w:val="26"/>
+                <w:szCs w:val="26"/>
+              </w:rPr>
               <w:t xml:space="preserve">Memory Storage Capacity: </w:t>
             </w:r>
             <w:r>
@@ -1821,40 +1820,6 @@
                 <w:szCs w:val="26"/>
               </w:rPr>
               <w:t>Black</w:t>
-            </w:r>
-          </w:p>
-          <w:p>
-            <w:pPr>
-              <w:spacing w:line="276" w:lineRule="auto"/>
-              <w:rPr>
-                <w:rFonts w:ascii="Leelawadee" w:hAnsi="Leelawadee" w:cs="Leelawadee"/>
-                <w:sz w:val="26"/>
-                <w:szCs w:val="26"/>
-              </w:rPr>
-            </w:pPr>
-            <w:r>
-              <w:rPr>
-                <w:rFonts w:ascii="Leelawadee" w:hAnsi="Leelawadee" w:cs="Leelawadee"/>
-                <w:sz w:val="26"/>
-                <w:szCs w:val="26"/>
-              </w:rPr>
-              <w:t>Screen Size</w:t>
-            </w:r>
-            <w:r>
-              <w:rPr>
-                <w:rFonts w:ascii="Leelawadee" w:hAnsi="Leelawadee" w:cs="Leelawadee"/>
-                <w:sz w:val="26"/>
-                <w:szCs w:val="26"/>
-              </w:rPr>
-              <w:t xml:space="preserve">: </w:t>
-            </w:r>
-            <w:r>
-              <w:rPr>
-                <w:rFonts w:ascii="Leelawadee" w:hAnsi="Leelawadee" w:cs="Leelawadee"/>
-                <w:sz w:val="26"/>
-                <w:szCs w:val="26"/>
-              </w:rPr>
-              <w:t>2.4 Inches</w:t>
             </w:r>
           </w:p>
           <w:p>
@@ -2045,509 +2010,65 @@
             </w:pPr>
             <w:r>
               <w:rPr>
-                <w:rFonts w:ascii="MS Gothic" w:eastAsia="MS Gothic" w:hAnsi="MS Gothic" w:cs="MS Gothic" w:hint="eastAsia"/>
-                <w:sz w:val="26"/>
-                <w:szCs w:val="26"/>
-              </w:rPr>
-              <w:t>【</w:t>
-            </w:r>
-            <w:r>
-              <w:rPr>
-                <w:rFonts w:ascii="Leelawadee" w:hAnsi="Leelawadee" w:cs="Leelawadee"/>
-                <w:sz w:val="26"/>
-                <w:szCs w:val="26"/>
-              </w:rPr>
-              <w:t xml:space="preserve">32GB Large </w:t>
-            </w:r>
-            <w:proofErr w:type="spellStart"/>
-            <w:r>
-              <w:rPr>
-                <w:rFonts w:ascii="Leelawadee" w:hAnsi="Leelawadee" w:cs="Leelawadee"/>
-                <w:sz w:val="26"/>
-                <w:szCs w:val="26"/>
-              </w:rPr>
-              <w:t>Memory</w:t>
-            </w:r>
-            <w:r>
-              <w:rPr>
-                <w:rFonts w:ascii="MS Gothic" w:eastAsia="MS Gothic" w:hAnsi="MS Gothic" w:cs="MS Gothic" w:hint="eastAsia"/>
-                <w:sz w:val="26"/>
-                <w:szCs w:val="26"/>
-              </w:rPr>
-              <w:t>】</w:t>
-            </w:r>
-            <w:r>
-              <w:rPr>
-                <w:rFonts w:ascii="Leelawadee" w:hAnsi="Leelawadee" w:cs="Leelawadee"/>
-                <w:sz w:val="26"/>
-                <w:szCs w:val="26"/>
-              </w:rPr>
-              <w:t>Built-in</w:t>
-            </w:r>
-            <w:proofErr w:type="spellEnd"/>
-            <w:r>
-              <w:rPr>
-                <w:rFonts w:ascii="Leelawadee" w:hAnsi="Leelawadee" w:cs="Leelawadee"/>
-                <w:sz w:val="26"/>
-                <w:szCs w:val="26"/>
-              </w:rPr>
-              <w:t xml:space="preserve"> 32GB large memory and support up to 128GB TF </w:t>
-            </w:r>
-            <w:proofErr w:type="gramStart"/>
-            <w:r>
-              <w:rPr>
-                <w:rFonts w:ascii="Leelawadee" w:hAnsi="Leelawadee" w:cs="Leelawadee"/>
-                <w:sz w:val="26"/>
-                <w:szCs w:val="26"/>
-              </w:rPr>
-              <w:t>card.(</w:t>
-            </w:r>
-            <w:proofErr w:type="gramEnd"/>
-            <w:r>
-              <w:rPr>
-                <w:rFonts w:ascii="Leelawadee" w:hAnsi="Leelawadee" w:cs="Leelawadee"/>
-                <w:sz w:val="26"/>
-                <w:szCs w:val="26"/>
-              </w:rPr>
-              <w:t xml:space="preserve">TF card not Included)It means that you can download thousands songs and store a lot of </w:t>
-            </w:r>
-            <w:proofErr w:type="spellStart"/>
-            <w:r>
-              <w:rPr>
-                <w:rFonts w:ascii="Leelawadee" w:hAnsi="Leelawadee" w:cs="Leelawadee"/>
-                <w:sz w:val="26"/>
-                <w:szCs w:val="26"/>
-              </w:rPr>
-              <w:t>files.It</w:t>
-            </w:r>
-            <w:proofErr w:type="spellEnd"/>
-            <w:r>
-              <w:rPr>
-                <w:rFonts w:ascii="Leelawadee" w:hAnsi="Leelawadee" w:cs="Leelawadee"/>
-                <w:sz w:val="26"/>
-                <w:szCs w:val="26"/>
-              </w:rPr>
-              <w:t xml:space="preserve"> will work better with AGPTEK TF card.</w:t>
-            </w:r>
-          </w:p>
-          <w:p>
-            <w:pPr>
-              <w:spacing w:line="276" w:lineRule="auto"/>
-              <w:rPr>
-                <w:rFonts w:ascii="Leelawadee" w:hAnsi="Leelawadee" w:cs="Leelawadee"/>
-                <w:sz w:val="26"/>
-                <w:szCs w:val="26"/>
-              </w:rPr>
-            </w:pPr>
-            <w:r>
-              <w:rPr>
-                <w:rFonts w:ascii="MS Gothic" w:eastAsia="MS Gothic" w:hAnsi="MS Gothic" w:cs="MS Gothic" w:hint="eastAsia"/>
-                <w:sz w:val="26"/>
-                <w:szCs w:val="26"/>
-              </w:rPr>
-              <w:t>【</w:t>
-            </w:r>
-            <w:r>
-              <w:rPr>
-                <w:rFonts w:ascii="Leelawadee" w:hAnsi="Leelawadee" w:cs="Leelawadee"/>
-                <w:sz w:val="26"/>
-                <w:szCs w:val="26"/>
-              </w:rPr>
-              <w:t xml:space="preserve">Wireless Bluetooth 5.0 </w:t>
-            </w:r>
-            <w:r>
-              <w:rPr>
-                <w:rFonts w:ascii="MS Gothic" w:eastAsia="MS Gothic" w:hAnsi="MS Gothic" w:cs="MS Gothic" w:hint="eastAsia"/>
-                <w:sz w:val="26"/>
-                <w:szCs w:val="26"/>
-              </w:rPr>
-              <w:t>】</w:t>
-            </w:r>
-            <w:r>
-              <w:rPr>
-                <w:rFonts w:ascii="Leelawadee" w:hAnsi="Leelawadee" w:cs="Leelawadee"/>
-                <w:sz w:val="26"/>
-                <w:szCs w:val="26"/>
-              </w:rPr>
-              <w:t xml:space="preserve">AGPTEK MP3 player adopts upgraded Bluetooth 5.0 has better compatibility, stable signal and reduces the power consumption of the music player. You can pair the Bluetooth MP3 Player with your Bluetooth wireless headphones or car </w:t>
-            </w:r>
-            <w:proofErr w:type="spellStart"/>
-            <w:r>
-              <w:rPr>
-                <w:rFonts w:ascii="Leelawadee" w:hAnsi="Leelawadee" w:cs="Leelawadee"/>
-                <w:sz w:val="26"/>
-                <w:szCs w:val="26"/>
-              </w:rPr>
-              <w:t>bluetooth</w:t>
-            </w:r>
-            <w:proofErr w:type="spellEnd"/>
-            <w:r>
-              <w:rPr>
-                <w:rFonts w:ascii="Leelawadee" w:hAnsi="Leelawadee" w:cs="Leelawadee"/>
-                <w:sz w:val="26"/>
-                <w:szCs w:val="26"/>
-              </w:rPr>
-              <w:t xml:space="preserve"> </w:t>
-            </w:r>
-            <w:proofErr w:type="spellStart"/>
-            <w:r>
-              <w:rPr>
-                <w:rFonts w:ascii="Leelawadee" w:hAnsi="Leelawadee" w:cs="Leelawadee"/>
-                <w:sz w:val="26"/>
-                <w:szCs w:val="26"/>
-              </w:rPr>
-              <w:t>speak</w:t>
-            </w:r>
-            <w:r>
-              <w:rPr>
-                <w:rFonts w:ascii="MS Gothic" w:eastAsia="MS Gothic" w:hAnsi="MS Gothic" w:cs="MS Gothic" w:hint="eastAsia"/>
-                <w:sz w:val="26"/>
-                <w:szCs w:val="26"/>
-              </w:rPr>
-              <w:t>【</w:t>
-            </w:r>
-            <w:proofErr w:type="gramStart"/>
-            <w:r>
-              <w:rPr>
-                <w:rFonts w:ascii="Leelawadee" w:hAnsi="Leelawadee" w:cs="Leelawadee"/>
-                <w:sz w:val="26"/>
-                <w:szCs w:val="26"/>
-              </w:rPr>
-              <w:t>Tips:Unable</w:t>
-            </w:r>
-            <w:proofErr w:type="spellEnd"/>
-            <w:proofErr w:type="gramEnd"/>
-            <w:r>
-              <w:rPr>
-                <w:rFonts w:ascii="Leelawadee" w:hAnsi="Leelawadee" w:cs="Leelawadee"/>
-                <w:sz w:val="26"/>
-                <w:szCs w:val="26"/>
-              </w:rPr>
-              <w:t xml:space="preserve"> to directly connect to cellphone and car via Bluetooth</w:t>
-            </w:r>
-            <w:r>
-              <w:rPr>
-                <w:rFonts w:ascii="MS Gothic" w:eastAsia="MS Gothic" w:hAnsi="MS Gothic" w:cs="MS Gothic" w:hint="eastAsia"/>
-                <w:sz w:val="26"/>
-                <w:szCs w:val="26"/>
-              </w:rPr>
-              <w:t>】</w:t>
-            </w:r>
-          </w:p>
-          <w:p>
-            <w:pPr>
-              <w:spacing w:line="276" w:lineRule="auto"/>
-              <w:rPr>
-                <w:rFonts w:ascii="Leelawadee" w:hAnsi="Leelawadee" w:cs="Leelawadee"/>
-                <w:sz w:val="26"/>
-                <w:szCs w:val="26"/>
-              </w:rPr>
-            </w:pPr>
-            <w:r>
-              <w:rPr>
-                <w:rFonts w:ascii="MS Gothic" w:eastAsia="MS Gothic" w:hAnsi="MS Gothic" w:cs="MS Gothic" w:hint="eastAsia"/>
-                <w:sz w:val="26"/>
-                <w:szCs w:val="26"/>
-              </w:rPr>
-              <w:t>【</w:t>
-            </w:r>
-            <w:r>
-              <w:rPr>
-                <w:rFonts w:ascii="Leelawadee" w:hAnsi="Leelawadee" w:cs="Leelawadee"/>
-                <w:sz w:val="26"/>
-                <w:szCs w:val="26"/>
-              </w:rPr>
-              <w:t xml:space="preserve">2.4 Inch Large 3D Curved </w:t>
-            </w:r>
-            <w:proofErr w:type="spellStart"/>
-            <w:r>
-              <w:rPr>
-                <w:rFonts w:ascii="Leelawadee" w:hAnsi="Leelawadee" w:cs="Leelawadee"/>
-                <w:sz w:val="26"/>
-                <w:szCs w:val="26"/>
-              </w:rPr>
-              <w:t>Screen</w:t>
-            </w:r>
-            <w:r>
-              <w:rPr>
-                <w:rFonts w:ascii="MS Gothic" w:eastAsia="MS Gothic" w:hAnsi="MS Gothic" w:cs="MS Gothic" w:hint="eastAsia"/>
-                <w:sz w:val="26"/>
-                <w:szCs w:val="26"/>
-              </w:rPr>
-              <w:t>】</w:t>
-            </w:r>
-            <w:r>
-              <w:rPr>
-                <w:rFonts w:ascii="Leelawadee" w:hAnsi="Leelawadee" w:cs="Leelawadee"/>
-                <w:sz w:val="26"/>
-                <w:szCs w:val="26"/>
-              </w:rPr>
-              <w:t>AGPTEK</w:t>
-            </w:r>
-            <w:proofErr w:type="spellEnd"/>
-            <w:r>
-              <w:rPr>
-                <w:rFonts w:ascii="Leelawadee" w:hAnsi="Leelawadee" w:cs="Leelawadee"/>
-                <w:sz w:val="26"/>
-                <w:szCs w:val="26"/>
-              </w:rPr>
-              <w:t xml:space="preserve"> MP3 player has 2.4 inch 3D curved surface is stylish and high </w:t>
-            </w:r>
-            <w:proofErr w:type="spellStart"/>
-            <w:proofErr w:type="gramStart"/>
-            <w:r>
-              <w:rPr>
-                <w:rFonts w:ascii="Leelawadee" w:hAnsi="Leelawadee" w:cs="Leelawadee"/>
-                <w:sz w:val="26"/>
-                <w:szCs w:val="26"/>
-              </w:rPr>
-              <w:t>resolution,excellent</w:t>
-            </w:r>
-            <w:proofErr w:type="spellEnd"/>
-            <w:proofErr w:type="gramEnd"/>
-            <w:r>
-              <w:rPr>
-                <w:rFonts w:ascii="Leelawadee" w:hAnsi="Leelawadee" w:cs="Leelawadee"/>
-                <w:sz w:val="26"/>
-                <w:szCs w:val="26"/>
-              </w:rPr>
-              <w:t xml:space="preserve"> touching with the smooth true-color displaying </w:t>
-            </w:r>
-            <w:proofErr w:type="spellStart"/>
-            <w:r>
-              <w:rPr>
-                <w:rFonts w:ascii="Leelawadee" w:hAnsi="Leelawadee" w:cs="Leelawadee"/>
-                <w:sz w:val="26"/>
-                <w:szCs w:val="26"/>
-              </w:rPr>
-              <w:t>screen.The</w:t>
-            </w:r>
-            <w:proofErr w:type="spellEnd"/>
-            <w:r>
-              <w:rPr>
-                <w:rFonts w:ascii="Leelawadee" w:hAnsi="Leelawadee" w:cs="Leelawadee"/>
-                <w:sz w:val="26"/>
-                <w:szCs w:val="26"/>
-              </w:rPr>
-              <w:t xml:space="preserve"> metal zinc alloy cover feels more comfortable.</w:t>
-            </w:r>
-          </w:p>
-          <w:p>
-            <w:pPr>
-              <w:spacing w:line="276" w:lineRule="auto"/>
-              <w:rPr>
-                <w:rFonts w:ascii="Leelawadee" w:hAnsi="Leelawadee" w:cs="Leelawadee"/>
-                <w:sz w:val="26"/>
-                <w:szCs w:val="26"/>
-              </w:rPr>
-            </w:pPr>
-            <w:r>
-              <w:rPr>
-                <w:rFonts w:ascii="MS Gothic" w:eastAsia="MS Gothic" w:hAnsi="MS Gothic" w:cs="MS Gothic" w:hint="eastAsia"/>
-                <w:sz w:val="26"/>
-                <w:szCs w:val="26"/>
-              </w:rPr>
-              <w:t>【</w:t>
-            </w:r>
-            <w:r>
-              <w:rPr>
-                <w:rFonts w:ascii="Leelawadee" w:hAnsi="Leelawadee" w:cs="Leelawadee"/>
-                <w:sz w:val="26"/>
-                <w:szCs w:val="26"/>
-              </w:rPr>
-              <w:t xml:space="preserve">Lossless Sound </w:t>
-            </w:r>
-            <w:proofErr w:type="spellStart"/>
-            <w:r>
-              <w:rPr>
-                <w:rFonts w:ascii="Leelawadee" w:hAnsi="Leelawadee" w:cs="Leelawadee"/>
-                <w:sz w:val="26"/>
-                <w:szCs w:val="26"/>
-              </w:rPr>
-              <w:t>Quality</w:t>
-            </w:r>
-            <w:r>
-              <w:rPr>
-                <w:rFonts w:ascii="MS Gothic" w:eastAsia="MS Gothic" w:hAnsi="MS Gothic" w:cs="MS Gothic" w:hint="eastAsia"/>
-                <w:sz w:val="26"/>
-                <w:szCs w:val="26"/>
-              </w:rPr>
-              <w:t>】</w:t>
-            </w:r>
-            <w:r>
-              <w:rPr>
-                <w:rFonts w:ascii="Leelawadee" w:hAnsi="Leelawadee" w:cs="Leelawadee"/>
-                <w:sz w:val="26"/>
-                <w:szCs w:val="26"/>
-              </w:rPr>
-              <w:t>With</w:t>
-            </w:r>
-            <w:proofErr w:type="spellEnd"/>
-            <w:r>
-              <w:rPr>
-                <w:rFonts w:ascii="Leelawadee" w:hAnsi="Leelawadee" w:cs="Leelawadee"/>
-                <w:sz w:val="26"/>
-                <w:szCs w:val="26"/>
-              </w:rPr>
-              <w:t xml:space="preserve"> a professional digital noise reduction chip, AGPTEK Bluetooth MP3 player can reduce noises to give you the most original sound quality and ensure a high-quality audio </w:t>
-            </w:r>
-            <w:proofErr w:type="spellStart"/>
-            <w:proofErr w:type="gramStart"/>
-            <w:r>
-              <w:rPr>
-                <w:rFonts w:ascii="Leelawadee" w:hAnsi="Leelawadee" w:cs="Leelawadee"/>
-                <w:sz w:val="26"/>
-                <w:szCs w:val="26"/>
-              </w:rPr>
-              <w:t>experience.Supports</w:t>
-            </w:r>
-            <w:proofErr w:type="spellEnd"/>
-            <w:proofErr w:type="gramEnd"/>
-            <w:r>
-              <w:rPr>
-                <w:rFonts w:ascii="Leelawadee" w:hAnsi="Leelawadee" w:cs="Leelawadee"/>
-                <w:sz w:val="26"/>
-                <w:szCs w:val="26"/>
-              </w:rPr>
-              <w:t xml:space="preserve"> the music format like MP3 WMA APE FLAC WAV AAC-LC ACELP and so </w:t>
-            </w:r>
-            <w:proofErr w:type="spellStart"/>
-            <w:r>
-              <w:rPr>
-                <w:rFonts w:ascii="Leelawadee" w:hAnsi="Leelawadee" w:cs="Leelawadee"/>
-                <w:sz w:val="26"/>
-                <w:szCs w:val="26"/>
-              </w:rPr>
-              <w:t>on.</w:t>
-            </w:r>
-            <w:r>
-              <w:rPr>
-                <w:rFonts w:ascii="MS Gothic" w:eastAsia="MS Gothic" w:hAnsi="MS Gothic" w:cs="MS Gothic" w:hint="eastAsia"/>
-                <w:sz w:val="26"/>
-                <w:szCs w:val="26"/>
-              </w:rPr>
-              <w:t>【</w:t>
-            </w:r>
-            <w:r>
-              <w:rPr>
-                <w:rFonts w:ascii="Leelawadee" w:hAnsi="Leelawadee" w:cs="Leelawadee"/>
-                <w:sz w:val="26"/>
-                <w:szCs w:val="26"/>
-              </w:rPr>
-              <w:t>Note</w:t>
-            </w:r>
-            <w:proofErr w:type="spellEnd"/>
-            <w:r>
-              <w:rPr>
-                <w:rFonts w:ascii="Leelawadee" w:hAnsi="Leelawadee" w:cs="Leelawadee"/>
-                <w:sz w:val="26"/>
-                <w:szCs w:val="26"/>
-              </w:rPr>
-              <w:t xml:space="preserve"> It does not directly support Audiobook and iTunes.</w:t>
-            </w:r>
-            <w:r>
-              <w:rPr>
-                <w:rFonts w:ascii="MS Gothic" w:eastAsia="MS Gothic" w:hAnsi="MS Gothic" w:cs="MS Gothic" w:hint="eastAsia"/>
-                <w:sz w:val="26"/>
-                <w:szCs w:val="26"/>
-              </w:rPr>
-              <w:t>】</w:t>
-            </w:r>
-          </w:p>
-          <w:p>
-            <w:pPr>
-              <w:spacing w:line="276" w:lineRule="auto"/>
-              <w:rPr>
-                <w:rFonts w:ascii="Leelawadee" w:hAnsi="Leelawadee" w:cs="Leelawadee"/>
-                <w:sz w:val="26"/>
-                <w:szCs w:val="26"/>
-              </w:rPr>
-            </w:pPr>
-            <w:r>
-              <w:rPr>
-                <w:rFonts w:ascii="MS Gothic" w:eastAsia="MS Gothic" w:hAnsi="MS Gothic" w:cs="MS Gothic" w:hint="eastAsia"/>
-                <w:sz w:val="26"/>
-                <w:szCs w:val="26"/>
-              </w:rPr>
-              <w:t>【</w:t>
-            </w:r>
-            <w:r>
-              <w:rPr>
-                <w:rFonts w:ascii="Leelawadee" w:hAnsi="Leelawadee" w:cs="Leelawadee"/>
-                <w:sz w:val="26"/>
-                <w:szCs w:val="26"/>
-              </w:rPr>
-              <w:t xml:space="preserve">Multi-function MP3 </w:t>
-            </w:r>
-            <w:proofErr w:type="spellStart"/>
-            <w:r>
-              <w:rPr>
-                <w:rFonts w:ascii="Leelawadee" w:hAnsi="Leelawadee" w:cs="Leelawadee"/>
-                <w:sz w:val="26"/>
-                <w:szCs w:val="26"/>
-              </w:rPr>
-              <w:t>player</w:t>
-            </w:r>
-            <w:r>
-              <w:rPr>
-                <w:rFonts w:ascii="MS Gothic" w:eastAsia="MS Gothic" w:hAnsi="MS Gothic" w:cs="MS Gothic" w:hint="eastAsia"/>
-                <w:sz w:val="26"/>
-                <w:szCs w:val="26"/>
-              </w:rPr>
-              <w:t>】</w:t>
-            </w:r>
-            <w:r>
-              <w:rPr>
-                <w:rFonts w:ascii="Leelawadee" w:hAnsi="Leelawadee" w:cs="Leelawadee"/>
-                <w:sz w:val="26"/>
-                <w:szCs w:val="26"/>
-              </w:rPr>
-              <w:t>AGPTEK</w:t>
-            </w:r>
-            <w:proofErr w:type="spellEnd"/>
-            <w:r>
-              <w:rPr>
-                <w:rFonts w:ascii="Leelawadee" w:hAnsi="Leelawadee" w:cs="Leelawadee"/>
-                <w:sz w:val="26"/>
-                <w:szCs w:val="26"/>
-              </w:rPr>
-              <w:t xml:space="preserve"> Multifunctional MP3 player with music play, video play, voice record, FM radio, photo Browsing, E-</w:t>
-            </w:r>
-            <w:proofErr w:type="gramStart"/>
-            <w:r>
-              <w:rPr>
-                <w:rFonts w:ascii="Leelawadee" w:hAnsi="Leelawadee" w:cs="Leelawadee"/>
-                <w:sz w:val="26"/>
-                <w:szCs w:val="26"/>
-              </w:rPr>
-              <w:t>book(</w:t>
-            </w:r>
-            <w:proofErr w:type="gramEnd"/>
-            <w:r>
-              <w:rPr>
-                <w:rFonts w:ascii="Leelawadee" w:hAnsi="Leelawadee" w:cs="Leelawadee"/>
-                <w:sz w:val="26"/>
-                <w:szCs w:val="26"/>
-              </w:rPr>
-              <w:t xml:space="preserve">Support TXT Format Only) A-B repeat, alarm clock, calendar, file folders, built-in speaker, time screen-saver etc. It's a great gift for </w:t>
-            </w:r>
-            <w:proofErr w:type="spellStart"/>
-            <w:r>
-              <w:rPr>
-                <w:rFonts w:ascii="Leelawadee" w:hAnsi="Leelawadee" w:cs="Leelawadee"/>
-                <w:sz w:val="26"/>
-                <w:szCs w:val="26"/>
-              </w:rPr>
-              <w:t>children,old</w:t>
-            </w:r>
-            <w:proofErr w:type="spellEnd"/>
-            <w:r>
-              <w:rPr>
-                <w:rFonts w:ascii="Leelawadee" w:hAnsi="Leelawadee" w:cs="Leelawadee"/>
-                <w:sz w:val="26"/>
-                <w:szCs w:val="26"/>
-              </w:rPr>
-              <w:t xml:space="preserve"> people or your friends!</w:t>
+                <w:rFonts w:ascii="Leelawadee" w:hAnsi="Leelawadee" w:cs="Leelawadee"/>
+                <w:sz w:val="26"/>
+                <w:szCs w:val="26"/>
+              </w:rPr>
+              <w:t>32GB Large Storage: Features 32GB of built-in memory and supports up to 128GB TF cards (TF card not included), allowing you to download thousands of songs and store numerous files. Works best with AGPTEK TF cards.</w:t>
+            </w:r>
+          </w:p>
+          <w:p>
+            <w:pPr>
+              <w:spacing w:line="276" w:lineRule="auto"/>
+              <w:rPr>
+                <w:rFonts w:ascii="Leelawadee" w:hAnsi="Leelawadee" w:cs="Leelawadee"/>
+                <w:sz w:val="26"/>
+                <w:szCs w:val="26"/>
+              </w:rPr>
+            </w:pPr>
+            <w:r>
+              <w:rPr>
+                <w:rFonts w:ascii="Leelawadee" w:hAnsi="Leelawadee" w:cs="Leelawadee"/>
+                <w:sz w:val="26"/>
+                <w:szCs w:val="26"/>
+              </w:rPr>
+              <w:t>Bluetooth 5.0 Connectivity: The AGPTEK MP3 player utilizes upgraded Bluetooth 5.0 for enhanced compatibility, stable signal, and reduced power consumption. You can pair it with Bluetooth headphones or car speakers. Note: It cannot directly connect to cellphones or cars via Bluetooth.</w:t>
+            </w:r>
+          </w:p>
+          <w:p>
+            <w:pPr>
+              <w:spacing w:line="276" w:lineRule="auto"/>
+              <w:rPr>
+                <w:rFonts w:ascii="Leelawadee" w:hAnsi="Leelawadee" w:cs="Leelawadee"/>
+                <w:sz w:val="26"/>
+                <w:szCs w:val="26"/>
+              </w:rPr>
+            </w:pPr>
+            <w:r>
+              <w:rPr>
+                <w:rFonts w:ascii="Leelawadee" w:hAnsi="Leelawadee" w:cs="Leelawadee"/>
+                <w:sz w:val="26"/>
+                <w:szCs w:val="26"/>
+              </w:rPr>
+              <w:t>2.4-Inch 3D Curved Screen: The stylish 2.4-inch 3D curved screen offers high resolution and smooth true-color display, complemented by a comfortable metal zinc alloy cover.</w:t>
+            </w:r>
+          </w:p>
+          <w:p>
+            <w:pPr>
+              <w:spacing w:line="276" w:lineRule="auto"/>
+              <w:rPr>
+                <w:rFonts w:ascii="Leelawadee" w:hAnsi="Leelawadee" w:cs="Leelawadee"/>
+                <w:sz w:val="26"/>
+                <w:szCs w:val="26"/>
+              </w:rPr>
+            </w:pPr>
+            <w:r>
+              <w:rPr>
+                <w:rFonts w:ascii="Leelawadee" w:hAnsi="Leelawadee" w:cs="Leelawadee"/>
+                <w:sz w:val="26"/>
+                <w:szCs w:val="26"/>
+              </w:rPr>
+              <w:t>Lossless Sound Quality: Equipped with a professional digital noise reduction chip, the AGPTEK Bluetooth MP3 player minimizes noise to deliver original sound quality and ensure an exceptional audio experience. Supports formats like MP3, WMA, APE, FLAC, WAV, AAC-LC, and ACELP (does not directly support audiobooks or iTunes).</w:t>
             </w:r>
           </w:p>
         </w:tc>
@@ -2609,7 +2130,7 @@
                 <w:sz w:val="26"/>
                 <w:szCs w:val="26"/>
               </w:rPr>
-              <w:t>AGPTEK MP3 Player with Bluetooth 5.3, 2.4" TFT Screen Music Player 32GB Portable with Speaker Lossless Sound with FM Radio, Voice Recorder, Supports up to 128GB, Black</w:t>
+              <w:t>AGPTEK MP3 Player with Bluetooth 5.3, 2.4" TFT Screen Music Player, 32GB Portable with Speaker, Lossless Sound, FM Radio, Voice Recorder, Supports up to 128GB, in Black</w:t>
             </w:r>
           </w:p>
           <w:p>
@@ -2696,180 +2217,179 @@
                 <w:sz w:val="26"/>
                 <w:szCs w:val="26"/>
               </w:rPr>
+              <w:t>EGP4,199.00</w:t>
+            </w:r>
+          </w:p>
+          <w:p>
+            <w:pPr>
+              <w:spacing w:line="276" w:lineRule="auto"/>
+              <w:rPr>
+                <w:rFonts w:ascii="Leelawadee" w:hAnsi="Leelawadee" w:cs="Leelawadee"/>
+                <w:sz w:val="26"/>
+                <w:szCs w:val="26"/>
+              </w:rPr>
+            </w:pPr>
+            <w:r>
+              <w:rPr>
+                <w:rFonts w:ascii="Leelawadee" w:hAnsi="Leelawadee" w:cs="Leelawadee"/>
+                <w:sz w:val="26"/>
+                <w:szCs w:val="26"/>
+              </w:rPr>
+              <w:t>Brand Name</w:t>
+            </w:r>
+            <w:r>
+              <w:rPr>
+                <w:rFonts w:ascii="Leelawadee" w:hAnsi="Leelawadee" w:cs="Leelawadee"/>
+                <w:sz w:val="26"/>
+                <w:szCs w:val="26"/>
+              </w:rPr>
+              <w:t xml:space="preserve">: </w:t>
+            </w:r>
+            <w:r>
+              <w:rPr>
+                <w:rFonts w:ascii="Leelawadee" w:hAnsi="Leelawadee" w:cs="Leelawadee"/>
+                <w:sz w:val="26"/>
+                <w:szCs w:val="26"/>
+              </w:rPr>
+              <w:t>AGPTEK</w:t>
+            </w:r>
+          </w:p>
+          <w:p>
+            <w:pPr>
+              <w:spacing w:line="276" w:lineRule="auto"/>
+              <w:rPr>
+                <w:rFonts w:ascii="Leelawadee" w:hAnsi="Leelawadee" w:cs="Leelawadee"/>
+                <w:sz w:val="26"/>
+                <w:szCs w:val="26"/>
+              </w:rPr>
+            </w:pPr>
+            <w:r>
+              <w:rPr>
+                <w:rFonts w:ascii="Leelawadee" w:hAnsi="Leelawadee" w:cs="Leelawadee"/>
+                <w:sz w:val="26"/>
+                <w:szCs w:val="26"/>
+              </w:rPr>
+              <w:t xml:space="preserve">Model Name: </w:t>
+            </w:r>
+            <w:r>
+              <w:rPr>
+                <w:rFonts w:ascii="Leelawadee" w:hAnsi="Leelawadee" w:cs="Leelawadee"/>
+                <w:sz w:val="26"/>
+                <w:szCs w:val="26"/>
+              </w:rPr>
+              <w:t>SMPA09</w:t>
+            </w:r>
+          </w:p>
+          <w:p>
+            <w:pPr>
+              <w:spacing w:line="276" w:lineRule="auto"/>
+              <w:rPr>
+                <w:rFonts w:ascii="Leelawadee" w:hAnsi="Leelawadee" w:cs="Leelawadee"/>
+                <w:sz w:val="26"/>
+                <w:szCs w:val="26"/>
+              </w:rPr>
+            </w:pPr>
+            <w:r>
+              <w:rPr>
+                <w:rFonts w:ascii="Leelawadee" w:hAnsi="Leelawadee" w:cs="Leelawadee"/>
+                <w:sz w:val="26"/>
+                <w:szCs w:val="26"/>
+              </w:rPr>
+              <w:t xml:space="preserve">Special Features: </w:t>
+            </w:r>
+            <w:r>
+              <w:rPr>
+                <w:rFonts w:ascii="Leelawadee" w:hAnsi="Leelawadee" w:cs="Leelawadee"/>
+                <w:sz w:val="26"/>
+                <w:szCs w:val="26"/>
+              </w:rPr>
+              <w:t>Built-in 32GB internal memory + support up to 128GB TF card + Bluetooth 5.3 technology + 2.4 INCH TFT COLOR SCREEN + NEW LINE-IN FUNCTION</w:t>
+            </w:r>
+            <w:r>
+              <w:rPr>
+                <w:rFonts w:ascii="Leelawadee" w:hAnsi="Leelawadee" w:cs="Leelawadee"/>
+                <w:sz w:val="26"/>
+                <w:szCs w:val="26"/>
+              </w:rPr>
+              <w:t xml:space="preserve"> </w:t>
+            </w:r>
+            <w:r>
+              <w:rPr>
+                <w:rFonts w:ascii="Leelawadee" w:hAnsi="Leelawadee" w:cs="Leelawadee"/>
+                <w:sz w:val="26"/>
+                <w:szCs w:val="26"/>
+              </w:rPr>
+              <w:t>Built-in 32GB internal memory + support up to 128GB TF card + Bluetooth 5.3 technology + 2.4 INCH TFT COLOR SCREEN + NEW LINE-IN FUNCTION</w:t>
+            </w:r>
+          </w:p>
+          <w:p>
+            <w:pPr>
+              <w:spacing w:line="276" w:lineRule="auto"/>
+              <w:rPr>
+                <w:rFonts w:ascii="Leelawadee" w:hAnsi="Leelawadee" w:cs="Leelawadee"/>
+                <w:sz w:val="26"/>
+                <w:szCs w:val="26"/>
+              </w:rPr>
+            </w:pPr>
+            <w:r>
+              <w:rPr>
+                <w:rFonts w:ascii="Leelawadee" w:hAnsi="Leelawadee" w:cs="Leelawadee"/>
+                <w:sz w:val="26"/>
+                <w:szCs w:val="26"/>
+              </w:rPr>
+              <w:t xml:space="preserve">Connectivity Technology: </w:t>
+            </w:r>
+            <w:r>
+              <w:rPr>
+                <w:rFonts w:ascii="Leelawadee" w:hAnsi="Leelawadee" w:cs="Leelawadee"/>
+                <w:sz w:val="26"/>
+                <w:szCs w:val="26"/>
+              </w:rPr>
+              <w:t>USB</w:t>
+            </w:r>
+          </w:p>
+          <w:p>
+            <w:pPr>
+              <w:spacing w:line="276" w:lineRule="auto"/>
+              <w:rPr>
+                <w:rFonts w:ascii="Leelawadee" w:hAnsi="Leelawadee" w:cs="Leelawadee"/>
+                <w:sz w:val="26"/>
+                <w:szCs w:val="26"/>
+              </w:rPr>
+            </w:pPr>
+            <w:r>
+              <w:rPr>
+                <w:rFonts w:ascii="Leelawadee" w:hAnsi="Leelawadee" w:cs="Leelawadee"/>
+                <w:sz w:val="26"/>
+                <w:szCs w:val="26"/>
+              </w:rPr>
+              <w:t xml:space="preserve">Memory Storage Capacity: </w:t>
+            </w:r>
+            <w:r>
+              <w:rPr>
+                <w:rFonts w:ascii="Leelawadee" w:hAnsi="Leelawadee" w:cs="Leelawadee"/>
+                <w:sz w:val="26"/>
+                <w:szCs w:val="26"/>
+              </w:rPr>
+              <w:t>32 GB</w:t>
+            </w:r>
+          </w:p>
+          <w:p>
+            <w:pPr>
+              <w:spacing w:line="276" w:lineRule="auto"/>
+              <w:rPr>
+                <w:rFonts w:ascii="Leelawadee" w:hAnsi="Leelawadee" w:cs="Leelawadee"/>
+                <w:sz w:val="26"/>
+                <w:szCs w:val="26"/>
+              </w:rPr>
+            </w:pPr>
+            <w:r>
+              <w:rPr>
+                <w:rFonts w:ascii="Leelawadee" w:hAnsi="Leelawadee" w:cs="Leelawadee"/>
+                <w:sz w:val="26"/>
+                <w:szCs w:val="26"/>
+              </w:rPr>
               <w:lastRenderedPageBreak/>
-              <w:t>EGP4,199.00</w:t>
-            </w:r>
-          </w:p>
-          <w:p>
-            <w:pPr>
-              <w:spacing w:line="276" w:lineRule="auto"/>
-              <w:rPr>
-                <w:rFonts w:ascii="Leelawadee" w:hAnsi="Leelawadee" w:cs="Leelawadee"/>
-                <w:sz w:val="26"/>
-                <w:szCs w:val="26"/>
-              </w:rPr>
-            </w:pPr>
-            <w:r>
-              <w:rPr>
-                <w:rFonts w:ascii="Leelawadee" w:hAnsi="Leelawadee" w:cs="Leelawadee"/>
-                <w:sz w:val="26"/>
-                <w:szCs w:val="26"/>
-              </w:rPr>
-              <w:t>Brand Name</w:t>
-            </w:r>
-            <w:r>
-              <w:rPr>
-                <w:rFonts w:ascii="Leelawadee" w:hAnsi="Leelawadee" w:cs="Leelawadee"/>
-                <w:sz w:val="26"/>
-                <w:szCs w:val="26"/>
-              </w:rPr>
-              <w:t xml:space="preserve">: </w:t>
-            </w:r>
-            <w:r>
-              <w:rPr>
-                <w:rFonts w:ascii="Leelawadee" w:hAnsi="Leelawadee" w:cs="Leelawadee"/>
-                <w:sz w:val="26"/>
-                <w:szCs w:val="26"/>
-              </w:rPr>
-              <w:t>AGPTEK</w:t>
-            </w:r>
-          </w:p>
-          <w:p>
-            <w:pPr>
-              <w:spacing w:line="276" w:lineRule="auto"/>
-              <w:rPr>
-                <w:rFonts w:ascii="Leelawadee" w:hAnsi="Leelawadee" w:cs="Leelawadee"/>
-                <w:sz w:val="26"/>
-                <w:szCs w:val="26"/>
-              </w:rPr>
-            </w:pPr>
-            <w:r>
-              <w:rPr>
-                <w:rFonts w:ascii="Leelawadee" w:hAnsi="Leelawadee" w:cs="Leelawadee"/>
-                <w:sz w:val="26"/>
-                <w:szCs w:val="26"/>
-              </w:rPr>
-              <w:t xml:space="preserve">Model Name: </w:t>
-            </w:r>
-            <w:r>
-              <w:rPr>
-                <w:rFonts w:ascii="Leelawadee" w:hAnsi="Leelawadee" w:cs="Leelawadee"/>
-                <w:sz w:val="26"/>
-                <w:szCs w:val="26"/>
-              </w:rPr>
-              <w:t>SMPA09</w:t>
-            </w:r>
-          </w:p>
-          <w:p>
-            <w:pPr>
-              <w:spacing w:line="276" w:lineRule="auto"/>
-              <w:rPr>
-                <w:rFonts w:ascii="Leelawadee" w:hAnsi="Leelawadee" w:cs="Leelawadee"/>
-                <w:sz w:val="26"/>
-                <w:szCs w:val="26"/>
-              </w:rPr>
-            </w:pPr>
-            <w:r>
-              <w:rPr>
-                <w:rFonts w:ascii="Leelawadee" w:hAnsi="Leelawadee" w:cs="Leelawadee"/>
-                <w:sz w:val="26"/>
-                <w:szCs w:val="26"/>
-              </w:rPr>
-              <w:lastRenderedPageBreak/>
-              <w:t xml:space="preserve">Special Features: </w:t>
-            </w:r>
-            <w:r>
-              <w:rPr>
-                <w:rFonts w:ascii="Leelawadee" w:hAnsi="Leelawadee" w:cs="Leelawadee"/>
-                <w:sz w:val="26"/>
-                <w:szCs w:val="26"/>
-              </w:rPr>
-              <w:t>Built-in 32GB internal memory + support up to 128GB TF card + Bluetooth 5.3 technology + 2.4 INCH TFT COLOR SCREEN + NEW LINE-IN FUNCTION</w:t>
-            </w:r>
-            <w:r>
-              <w:rPr>
-                <w:rFonts w:ascii="Leelawadee" w:hAnsi="Leelawadee" w:cs="Leelawadee"/>
-                <w:sz w:val="26"/>
-                <w:szCs w:val="26"/>
-              </w:rPr>
-              <w:t xml:space="preserve"> </w:t>
-            </w:r>
-            <w:r>
-              <w:rPr>
-                <w:rFonts w:ascii="Leelawadee" w:hAnsi="Leelawadee" w:cs="Leelawadee"/>
-                <w:sz w:val="26"/>
-                <w:szCs w:val="26"/>
-              </w:rPr>
-              <w:t>Built-in 32GB internal memory + support up to 128GB TF card + Bluetooth 5.3 technology + 2.4 INCH TFT COLOR SCREEN + NEW LINE-IN FUNCTION</w:t>
-            </w:r>
-          </w:p>
-          <w:p>
-            <w:pPr>
-              <w:spacing w:line="276" w:lineRule="auto"/>
-              <w:rPr>
-                <w:rFonts w:ascii="Leelawadee" w:hAnsi="Leelawadee" w:cs="Leelawadee"/>
-                <w:sz w:val="26"/>
-                <w:szCs w:val="26"/>
-              </w:rPr>
-            </w:pPr>
-            <w:r>
-              <w:rPr>
-                <w:rFonts w:ascii="Leelawadee" w:hAnsi="Leelawadee" w:cs="Leelawadee"/>
-                <w:sz w:val="26"/>
-                <w:szCs w:val="26"/>
-              </w:rPr>
-              <w:t xml:space="preserve">Connectivity Technology: </w:t>
-            </w:r>
-            <w:r>
-              <w:rPr>
-                <w:rFonts w:ascii="Leelawadee" w:hAnsi="Leelawadee" w:cs="Leelawadee"/>
-                <w:sz w:val="26"/>
-                <w:szCs w:val="26"/>
-              </w:rPr>
-              <w:t>USB</w:t>
-            </w:r>
-          </w:p>
-          <w:p>
-            <w:pPr>
-              <w:spacing w:line="276" w:lineRule="auto"/>
-              <w:rPr>
-                <w:rFonts w:ascii="Leelawadee" w:hAnsi="Leelawadee" w:cs="Leelawadee"/>
-                <w:sz w:val="26"/>
-                <w:szCs w:val="26"/>
-              </w:rPr>
-            </w:pPr>
-            <w:r>
-              <w:rPr>
-                <w:rFonts w:ascii="Leelawadee" w:hAnsi="Leelawadee" w:cs="Leelawadee"/>
-                <w:sz w:val="26"/>
-                <w:szCs w:val="26"/>
-              </w:rPr>
-              <w:t xml:space="preserve">Memory Storage Capacity: </w:t>
-            </w:r>
-            <w:r>
-              <w:rPr>
-                <w:rFonts w:ascii="Leelawadee" w:hAnsi="Leelawadee" w:cs="Leelawadee"/>
-                <w:sz w:val="26"/>
-                <w:szCs w:val="26"/>
-              </w:rPr>
-              <w:t>32 GB</w:t>
-            </w:r>
-          </w:p>
-          <w:p>
-            <w:pPr>
-              <w:spacing w:line="276" w:lineRule="auto"/>
-              <w:rPr>
-                <w:rFonts w:ascii="Leelawadee" w:hAnsi="Leelawadee" w:cs="Leelawadee"/>
-                <w:sz w:val="26"/>
-                <w:szCs w:val="26"/>
-              </w:rPr>
-            </w:pPr>
-            <w:r>
-              <w:rPr>
-                <w:rFonts w:ascii="Leelawadee" w:hAnsi="Leelawadee" w:cs="Leelawadee"/>
-                <w:sz w:val="26"/>
-                <w:szCs w:val="26"/>
-              </w:rPr>
               <w:t xml:space="preserve">Color: </w:t>
             </w:r>
             <w:r>
@@ -2896,6 +2416,32 @@
                 <w:sz w:val="26"/>
                 <w:szCs w:val="26"/>
               </w:rPr>
+              <w:t xml:space="preserve">Media Type: </w:t>
+            </w:r>
+            <w:r>
+              <w:rPr>
+                <w:rFonts w:ascii="Leelawadee" w:hAnsi="Leelawadee" w:cs="Leelawadee"/>
+                <w:sz w:val="26"/>
+                <w:szCs w:val="26"/>
+              </w:rPr>
+              <w:t>TF Card</w:t>
+            </w:r>
+          </w:p>
+          <w:p>
+            <w:pPr>
+              <w:spacing w:line="276" w:lineRule="auto"/>
+              <w:rPr>
+                <w:rFonts w:ascii="Leelawadee" w:hAnsi="Leelawadee" w:cs="Leelawadee"/>
+                <w:sz w:val="26"/>
+                <w:szCs w:val="26"/>
+              </w:rPr>
+            </w:pPr>
+            <w:r>
+              <w:rPr>
+                <w:rFonts w:ascii="Leelawadee" w:hAnsi="Leelawadee" w:cs="Leelawadee"/>
+                <w:sz w:val="26"/>
+                <w:szCs w:val="26"/>
+              </w:rPr>
               <w:t xml:space="preserve">Screen Size: </w:t>
             </w:r>
             <w:r>
@@ -2931,32 +2477,6 @@
                 <w:szCs w:val="26"/>
               </w:rPr>
               <w:t>Headphone, Speaker</w:t>
-            </w:r>
-          </w:p>
-          <w:p>
-            <w:pPr>
-              <w:spacing w:line="276" w:lineRule="auto"/>
-              <w:rPr>
-                <w:rFonts w:ascii="Leelawadee" w:hAnsi="Leelawadee" w:cs="Leelawadee"/>
-                <w:sz w:val="26"/>
-                <w:szCs w:val="26"/>
-              </w:rPr>
-            </w:pPr>
-            <w:r>
-              <w:rPr>
-                <w:rFonts w:ascii="Leelawadee" w:hAnsi="Leelawadee" w:cs="Leelawadee"/>
-                <w:sz w:val="26"/>
-                <w:szCs w:val="26"/>
-              </w:rPr>
-              <w:t xml:space="preserve">Media Type: </w:t>
-            </w:r>
-            <w:r>
-              <w:rPr>
-                <w:rFonts w:ascii="Leelawadee" w:hAnsi="Leelawadee" w:cs="Leelawadee"/>
-                <w:sz w:val="26"/>
-                <w:szCs w:val="26"/>
-              </w:rPr>
-              <w:t>TF Card</w:t>
             </w:r>
           </w:p>
           <w:p>
@@ -3072,7 +2592,87 @@
                 <w:sz w:val="26"/>
                 <w:szCs w:val="26"/>
               </w:rPr>
-              <w:t xml:space="preserve">UPGRADED WIRELESS BLUETOOTH 5.3: AGPTEK A09X MP3 player with Bluetooth adopts cutting-edge Bluetooth 5.3 technology, faster transmission and more stable connection, stronger anti-interference, better compatibility, lower latency and lower consumption. You can pair the Bluetooth MP3 Player with wireless headphones or a Bluetooth speaker, so you can enjoy lossless music while keeping your hands free. (Note: not compatible with </w:t>
+              <w:t xml:space="preserve">UPGRADED WIRELESS BLUETOOTH 5.3: The AGPTEK A09X MP3 player features advanced Bluetooth 5.3 technology for faster transmission, a more stable connection, enhanced anti-interference, better compatibility, lower latency, and reduced power consumption. Pair it with wireless headphones or Bluetooth speakers to enjoy lossless music hands-free. (Note: Not compatible with </w:t>
+            </w:r>
+            <w:r>
+              <w:rPr>
+                <w:rFonts w:ascii="Leelawadee" w:hAnsi="Leelawadee" w:cs="Leelawadee"/>
+                <w:sz w:val="26"/>
+                <w:szCs w:val="26"/>
+              </w:rPr>
+              <w:t>earbu</w:t>
+            </w:r>
+            <w:r>
+              <w:rPr>
+                <w:rFonts w:ascii="Leelawadee" w:hAnsi="Leelawadee" w:cs="Leelawadee"/>
+                <w:sz w:val="26"/>
+                <w:szCs w:val="26"/>
+              </w:rPr>
+              <w:t>ds Pro 2; optimization is coming soon.)</w:t>
+            </w:r>
+          </w:p>
+          <w:p>
+            <w:pPr>
+              <w:spacing w:line="276" w:lineRule="auto"/>
+              <w:rPr>
+                <w:rFonts w:ascii="Leelawadee" w:hAnsi="Leelawadee" w:cs="Leelawadee"/>
+                <w:sz w:val="26"/>
+                <w:szCs w:val="26"/>
+              </w:rPr>
+            </w:pPr>
+            <w:r>
+              <w:rPr>
+                <w:rFonts w:ascii="Leelawadee" w:hAnsi="Leelawadee" w:cs="Leelawadee"/>
+                <w:sz w:val="26"/>
+                <w:szCs w:val="26"/>
+              </w:rPr>
+              <w:t>BUILT-IN 32GB LARGE CAPACITY: This music player includes 32GB of high-speed interna</w:t>
+            </w:r>
+            <w:bookmarkStart w:id="0" w:name="_GoBack"/>
+            <w:bookmarkEnd w:id="0"/>
+            <w:r>
+              <w:rPr>
+                <w:rFonts w:ascii="Leelawadee" w:hAnsi="Leelawadee" w:cs="Leelawadee"/>
+                <w:sz w:val="26"/>
+                <w:szCs w:val="26"/>
+              </w:rPr>
+              <w:t>l memory and supports TF card expansion up to 128GB (TF card not included), allowing you to download thousands of your favorite songs and store numerous files.</w:t>
+            </w:r>
+          </w:p>
+          <w:p>
+            <w:pPr>
+              <w:spacing w:line="276" w:lineRule="auto"/>
+              <w:rPr>
+                <w:rFonts w:ascii="Leelawadee" w:hAnsi="Leelawadee" w:cs="Leelawadee"/>
+                <w:sz w:val="26"/>
+                <w:szCs w:val="26"/>
+              </w:rPr>
+            </w:pPr>
+            <w:r>
+              <w:rPr>
+                <w:rFonts w:ascii="Leelawadee" w:hAnsi="Leelawadee" w:cs="Leelawadee"/>
+                <w:sz w:val="26"/>
+                <w:szCs w:val="26"/>
+              </w:rPr>
+              <w:t>METAL BODY &amp; 2.4 INCH TFT COLOR SCREEN: Made from premium aluminum and zinc alloy, the curved back design provides a comfortable grip. The 2.4-inch TFT color screen has a resolution of 240 x 320 for a clear and vibrant display.</w:t>
+            </w:r>
+          </w:p>
+          <w:p>
+            <w:pPr>
+              <w:spacing w:line="276" w:lineRule="auto"/>
+              <w:rPr>
+                <w:rFonts w:ascii="Leelawadee" w:hAnsi="Leelawadee" w:cs="Leelawadee"/>
+                <w:sz w:val="26"/>
+                <w:szCs w:val="26"/>
+              </w:rPr>
+            </w:pPr>
+            <w:r>
+              <w:rPr>
+                <w:rFonts w:ascii="Leelawadee" w:hAnsi="Leelawadee" w:cs="Leelawadee"/>
+                <w:sz w:val="26"/>
+                <w:szCs w:val="26"/>
+              </w:rPr>
+              <w:t xml:space="preserve">HIFI LOSSLESS SOUND &amp; SPORTS PARTNER: With a professional audio decoding chip, smart noise reduction technology, and mature </w:t>
             </w:r>
             <w:proofErr w:type="spellStart"/>
             <w:r>
@@ -3081,7 +2681,7 @@
                 <w:sz w:val="26"/>
                 <w:szCs w:val="26"/>
               </w:rPr>
-              <w:t>AirPods</w:t>
+              <w:t>HiFi</w:t>
             </w:r>
             <w:proofErr w:type="spellEnd"/>
             <w:r>
@@ -3090,97 +2690,25 @@
                 <w:sz w:val="26"/>
                 <w:szCs w:val="26"/>
               </w:rPr>
-              <w:t xml:space="preserve"> Pro 2, will be optimized online soon)</w:t>
-            </w:r>
-          </w:p>
-          <w:p>
-            <w:pPr>
-              <w:spacing w:line="276" w:lineRule="auto"/>
-              <w:rPr>
-                <w:rFonts w:ascii="Leelawadee" w:hAnsi="Leelawadee" w:cs="Leelawadee"/>
-                <w:sz w:val="26"/>
-                <w:szCs w:val="26"/>
-              </w:rPr>
-            </w:pPr>
-            <w:r>
-              <w:rPr>
-                <w:rFonts w:ascii="Leelawadee" w:hAnsi="Leelawadee" w:cs="Leelawadee"/>
-                <w:sz w:val="26"/>
-                <w:szCs w:val="26"/>
-              </w:rPr>
-              <w:t xml:space="preserve">BUILT-IN 32GB LARGE CAPACITY: Not only built-in 32GB high-speed memory, this music player support TF card expansion up to 128GB (TF card not Included), which means that you can download thousands of your </w:t>
-            </w:r>
-            <w:proofErr w:type="spellStart"/>
-            <w:r>
-              <w:rPr>
-                <w:rFonts w:ascii="Leelawadee" w:hAnsi="Leelawadee" w:cs="Leelawadee"/>
-                <w:sz w:val="26"/>
-                <w:szCs w:val="26"/>
-              </w:rPr>
-              <w:t>favourite</w:t>
-            </w:r>
-            <w:proofErr w:type="spellEnd"/>
-            <w:r>
-              <w:rPr>
-                <w:rFonts w:ascii="Leelawadee" w:hAnsi="Leelawadee" w:cs="Leelawadee"/>
-                <w:sz w:val="26"/>
-                <w:szCs w:val="26"/>
-              </w:rPr>
-              <w:t xml:space="preserve"> songs and store a lot of files</w:t>
-            </w:r>
-          </w:p>
-          <w:p>
-            <w:pPr>
-              <w:spacing w:line="276" w:lineRule="auto"/>
-              <w:rPr>
-                <w:rFonts w:ascii="Leelawadee" w:hAnsi="Leelawadee" w:cs="Leelawadee"/>
-                <w:sz w:val="26"/>
-                <w:szCs w:val="26"/>
-              </w:rPr>
-            </w:pPr>
-            <w:r>
-              <w:rPr>
-                <w:rFonts w:ascii="Leelawadee" w:hAnsi="Leelawadee" w:cs="Leelawadee"/>
-                <w:sz w:val="26"/>
-                <w:szCs w:val="26"/>
-              </w:rPr>
-              <w:t xml:space="preserve">METAL BODY &amp; 2.4 INCH TFT COLOR SCREEN: Crafted using superior </w:t>
-            </w:r>
-            <w:proofErr w:type="spellStart"/>
-            <w:r>
-              <w:rPr>
-                <w:rFonts w:ascii="Leelawadee" w:hAnsi="Leelawadee" w:cs="Leelawadee"/>
-                <w:sz w:val="26"/>
-                <w:szCs w:val="26"/>
-              </w:rPr>
-              <w:t>aluminium</w:t>
-            </w:r>
-            <w:proofErr w:type="spellEnd"/>
-            <w:r>
-              <w:rPr>
-                <w:rFonts w:ascii="Leelawadee" w:hAnsi="Leelawadee" w:cs="Leelawadee"/>
-                <w:sz w:val="26"/>
-                <w:szCs w:val="26"/>
-              </w:rPr>
-              <w:t xml:space="preserve"> alloy and zinc alloy, the curved back design comes with a better hand feel. Features a 2.4-inch TFT </w:t>
-            </w:r>
-            <w:proofErr w:type="spellStart"/>
-            <w:r>
-              <w:rPr>
-                <w:rFonts w:ascii="Leelawadee" w:hAnsi="Leelawadee" w:cs="Leelawadee"/>
-                <w:sz w:val="26"/>
-                <w:szCs w:val="26"/>
-              </w:rPr>
-              <w:t>colour</w:t>
-            </w:r>
-            <w:proofErr w:type="spellEnd"/>
-            <w:r>
-              <w:rPr>
-                <w:rFonts w:ascii="Leelawadee" w:hAnsi="Leelawadee" w:cs="Leelawadee"/>
-                <w:sz w:val="26"/>
-                <w:szCs w:val="26"/>
-              </w:rPr>
-              <w:t xml:space="preserve"> </w:t>
+              <w:t xml:space="preserve"> capabilities, the AGPTEK A09X delivers original lossless music for an exceptional audio experience. It's perfect for sports, yoga, exercise, running, travel, and more, supporting formats like MP3, WMA, APE, FLAC, WAV, DRM, and ACELP.</w:t>
+            </w:r>
+          </w:p>
+          <w:p>
+            <w:pPr>
+              <w:spacing w:line="276" w:lineRule="auto"/>
+              <w:rPr>
+                <w:rFonts w:ascii="Leelawadee" w:hAnsi="Leelawadee" w:cs="Leelawadee"/>
+                <w:sz w:val="26"/>
+                <w:szCs w:val="26"/>
+              </w:rPr>
+            </w:pPr>
+            <w:r>
+              <w:rPr>
+                <w:rFonts w:ascii="Leelawadee" w:hAnsi="Leelawadee" w:cs="Leelawadee"/>
+                <w:sz w:val="26"/>
+                <w:szCs w:val="26"/>
+              </w:rPr>
+              <w:t xml:space="preserve">MULTI-FUNCTION MP3 MUSIC PLAYER: The AGPTEK A09X is a </w:t>
             </w:r>
             <w:r>
               <w:rPr>
@@ -3189,129 +2717,25 @@
                 <w:szCs w:val="26"/>
               </w:rPr>
               <w:lastRenderedPageBreak/>
-              <w:t>screen with a resolution of 240 x 320, bringing a clear and beautiful display</w:t>
-            </w:r>
-          </w:p>
-          <w:p>
-            <w:pPr>
-              <w:spacing w:line="276" w:lineRule="auto"/>
-              <w:rPr>
-                <w:rFonts w:ascii="Leelawadee" w:hAnsi="Leelawadee" w:cs="Leelawadee"/>
-                <w:sz w:val="26"/>
-                <w:szCs w:val="26"/>
-              </w:rPr>
-            </w:pPr>
-            <w:r>
-              <w:rPr>
-                <w:rFonts w:ascii="Leelawadee" w:hAnsi="Leelawadee" w:cs="Leelawadee"/>
-                <w:sz w:val="26"/>
-                <w:szCs w:val="26"/>
-              </w:rPr>
-              <w:t xml:space="preserve">HIFI LOSSLESS SOUND &amp; SPORTS PARTNER: With a professional audio decoding chip, smart noise reduction chip and mature </w:t>
-            </w:r>
-            <w:proofErr w:type="spellStart"/>
-            <w:r>
-              <w:rPr>
-                <w:rFonts w:ascii="Leelawadee" w:hAnsi="Leelawadee" w:cs="Leelawadee"/>
-                <w:sz w:val="26"/>
-                <w:szCs w:val="26"/>
-              </w:rPr>
-              <w:t>HiFi</w:t>
-            </w:r>
-            <w:proofErr w:type="spellEnd"/>
-            <w:r>
-              <w:rPr>
-                <w:rFonts w:ascii="Leelawadee" w:hAnsi="Leelawadee" w:cs="Leelawadee"/>
-                <w:sz w:val="26"/>
-                <w:szCs w:val="26"/>
-              </w:rPr>
-              <w:t xml:space="preserve"> technology, AGPTEK A09X MP3 music player brings you original lossless music and ensures a fabulous audio experience. Perfect for doing sports, Yoga, exercise, running, travel, etc. Supports music formats like MP3, WMA, APE, FLAC, WAV, DRM, ACELP</w:t>
-            </w:r>
-          </w:p>
-          <w:p>
-            <w:pPr>
-              <w:spacing w:line="276" w:lineRule="auto"/>
-              <w:rPr>
-                <w:rFonts w:ascii="Leelawadee" w:hAnsi="Leelawadee" w:cs="Leelawadee"/>
-                <w:sz w:val="26"/>
-                <w:szCs w:val="26"/>
-              </w:rPr>
-            </w:pPr>
-            <w:r>
-              <w:rPr>
-                <w:rFonts w:ascii="Leelawadee" w:hAnsi="Leelawadee" w:cs="Leelawadee"/>
-                <w:sz w:val="26"/>
-                <w:szCs w:val="26"/>
-              </w:rPr>
-              <w:t xml:space="preserve">MULTI-FUNCTION MP3 MUSIC PLAYER: AGPTEK A09X multifunctional MP3 player with Music Play, Video, Built-in Speaker, Recording, Radio, Pictures, e-Books, Bluetooth, Pedometer, </w:t>
-            </w:r>
-            <w:proofErr w:type="spellStart"/>
-            <w:r>
-              <w:rPr>
-                <w:rFonts w:ascii="Leelawadee" w:hAnsi="Leelawadee" w:cs="Leelawadee"/>
-                <w:sz w:val="26"/>
-                <w:szCs w:val="26"/>
-              </w:rPr>
-              <w:t>etc</w:t>
-            </w:r>
-            <w:proofErr w:type="spellEnd"/>
-            <w:r>
-              <w:rPr>
-                <w:rFonts w:ascii="Leelawadee" w:hAnsi="Leelawadee" w:cs="Leelawadee"/>
-                <w:sz w:val="26"/>
-                <w:szCs w:val="26"/>
-              </w:rPr>
-              <w:t>, meets your daily needs. Built-in 500mAh battery, this MP3 player enables you to enjoy music for a long time. It only takes about 2.5 hours for a full charge</w:t>
-            </w:r>
-          </w:p>
-          <w:p>
-            <w:pPr>
-              <w:spacing w:line="276" w:lineRule="auto"/>
-              <w:rPr>
-                <w:rFonts w:ascii="Leelawadee" w:hAnsi="Leelawadee" w:cs="Leelawadee"/>
-                <w:sz w:val="26"/>
-                <w:szCs w:val="26"/>
-              </w:rPr>
-            </w:pPr>
-            <w:r>
-              <w:rPr>
-                <w:rFonts w:ascii="Leelawadee" w:hAnsi="Leelawadee" w:cs="Leelawadee"/>
-                <w:sz w:val="26"/>
-                <w:szCs w:val="26"/>
-              </w:rPr>
-              <w:t xml:space="preserve">NEW LINE-IN FUNCTION: </w:t>
-            </w:r>
-            <w:r>
-              <w:rPr>
-                <w:rFonts w:ascii="Leelawadee" w:hAnsi="Leelawadee" w:cs="Leelawadee" w:hint="eastAsia"/>
-                <w:sz w:val="26"/>
-                <w:szCs w:val="26"/>
-              </w:rPr>
-              <w:t>①</w:t>
-            </w:r>
-            <w:r>
-              <w:rPr>
-                <w:rFonts w:ascii="Leelawadee" w:hAnsi="Leelawadee" w:cs="Leelawadee"/>
-                <w:sz w:val="26"/>
-                <w:szCs w:val="26"/>
-              </w:rPr>
-              <w:t xml:space="preserve">Line-In Recording Function: Connect the MP3 player to a phone or another MP3 player with an AUX cable, it can record what the phone or another MP3 player is playing; </w:t>
-            </w:r>
-            <w:r>
-              <w:rPr>
-                <w:rFonts w:ascii="Leelawadee" w:hAnsi="Leelawadee" w:cs="Leelawadee" w:hint="eastAsia"/>
-                <w:sz w:val="26"/>
-                <w:szCs w:val="26"/>
-              </w:rPr>
-              <w:t>②</w:t>
-            </w:r>
-            <w:r>
-              <w:rPr>
-                <w:rFonts w:ascii="Leelawadee" w:hAnsi="Leelawadee" w:cs="Leelawadee"/>
-                <w:sz w:val="26"/>
-                <w:szCs w:val="26"/>
-              </w:rPr>
-              <w:t>Line-in Playback Function: connect the MP3 player to a speaker with an AUX cable, and your music will play via the speaker</w:t>
+              <w:t>versatile MP3 player featuring music playback, video, built-in speaker, recording, radio, pictures, e-books, Bluetooth, and pedometer functionalities, catering to your daily needs. With a built-in 500mAh battery, it offers long music playback time, taking only about 2.5 hours to fully charge.</w:t>
+            </w:r>
+          </w:p>
+          <w:p>
+            <w:pPr>
+              <w:spacing w:line="276" w:lineRule="auto"/>
+              <w:rPr>
+                <w:rFonts w:ascii="Leelawadee" w:hAnsi="Leelawadee" w:cs="Leelawadee"/>
+                <w:sz w:val="26"/>
+                <w:szCs w:val="26"/>
+              </w:rPr>
+            </w:pPr>
+            <w:r>
+              <w:rPr>
+                <w:rFonts w:ascii="Leelawadee" w:hAnsi="Leelawadee" w:cs="Leelawadee"/>
+                <w:sz w:val="26"/>
+                <w:szCs w:val="26"/>
+              </w:rPr>
+              <w:t>NEW LINE-IN FUNCTION: 1) Line-In Recording: Connect the MP3 player to a phone or another MP3 player with an AUX cable to record audio playback from the device. 2) Line-In Playback: Connect the MP3 player to a speaker with an AUX cable for music playback through the speaker.</w:t>
             </w:r>
           </w:p>
         </w:tc>
@@ -4058,7 +3482,7 @@
 </file>
 
 <file path=customXml/itemProps1.xml><?xml version="1.0" encoding="utf-8"?>
-<ds:datastoreItem xmlns:ds="http://schemas.openxmlformats.org/officeDocument/2006/customXml" ds:itemID="{ABF03D27-3A95-44E3-9767-338B96CDC554}">
+<ds:datastoreItem xmlns:ds="http://schemas.openxmlformats.org/officeDocument/2006/customXml" ds:itemID="{B68378E9-C67C-4B5E-92F7-8C1F514CEF78}">
   <ds:schemaRefs>
     <ds:schemaRef ds:uri="http://schemas.openxmlformats.org/officeDocument/2006/bibliography"/>
   </ds:schemaRefs>

</xml_diff>